<commit_message>
Created local daysToCreate variable which will be the integer representing the length of the loop that will instantiate the correct number of days.
</commit_message>
<xml_diff>
--- a/008_LemonadeStand_UserStories.docx
+++ b/008_LemonadeStand_UserStories.docx
@@ -8,111 +8,127 @@
           <w:b/>
         </w:rPr>
       </w:pPr>
+      <w:r>
+        <w:rPr>
+          <w:b/>
+        </w:rPr>
+        <w:t xml:space="preserve">Out of </w:t>
+      </w:r>
+      <w:r>
+        <w:rPr>
+          <w:b/>
+        </w:rPr>
+        <w:t>9</w:t>
+      </w:r>
+      <w:r>
+        <w:rPr>
+          <w:b/>
+        </w:rPr>
+        <w:t>0</w:t>
+      </w:r>
+      <w:r>
+        <w:rPr>
+          <w:b/>
+        </w:rPr>
+        <w:t xml:space="preserve"> points</w:t>
+      </w:r>
+    </w:p>
+    <w:p>
+      <w:pPr>
+        <w:rPr>
+          <w:b/>
+        </w:rPr>
+      </w:pPr>
+      <w:r>
+        <w:rPr>
+          <w:b/>
+          <w:highlight w:val="yellow"/>
+        </w:rPr>
+        <w:t>User stories:</w:t>
+      </w:r>
+    </w:p>
+    <w:p>
+      <w:r>
+        <w:t>As a developer, if I don’t know what Lemonade Stand game is, I will play the game online for a bit to get familiar with the gameplay.</w:t>
+      </w:r>
+    </w:p>
+    <w:p>
+      <w:r>
+        <w:rPr>
+          <w:b/>
+        </w:rPr>
+        <w:t xml:space="preserve">(5 points): </w:t>
+      </w:r>
+      <w:r>
+        <w:t>As a developer, I want to make good, consistent commits.</w:t>
+      </w:r>
+    </w:p>
+    <w:p>
+      <w:r>
+        <w:rPr>
+          <w:b/>
+        </w:rPr>
+        <w:t>(20 points)</w:t>
+      </w:r>
+      <w:r>
+        <w:t>:</w:t>
+      </w:r>
+      <w:r>
+        <w:t xml:space="preserve"> As a player, I want the basic Lemonade Stand gameplay to be present</w:t>
+      </w:r>
+      <w:r>
+        <w:t>.</w:t>
+      </w:r>
+    </w:p>
+    <w:p>
+      <w:r>
+        <w:rPr>
+          <w:b/>
+        </w:rPr>
+        <w:t>(10 points)</w:t>
+      </w:r>
+      <w:r>
+        <w:t>: As a player, I want a weather system that tells me what the weather condition and temperature is at the beginning of each day.</w:t>
+      </w:r>
+    </w:p>
+    <w:p>
+      <w:r>
+        <w:rPr>
+          <w:b/>
+        </w:rPr>
+        <w:t>(10 points)</w:t>
+      </w:r>
+      <w:r>
+        <w:t xml:space="preserve">: As a </w:t>
+      </w:r>
+      <w:r>
+        <w:rPr>
+          <w:b/>
+          <w:bCs/>
+        </w:rPr>
+        <w:t>player</w:t>
+      </w:r>
+      <w:r>
+        <w:t xml:space="preserve">, the price of product as well as weather/temperature should affect demand, so that if the price is too high, sales will decrease, or if the price is too low, sales will increase, etc. </w:t>
+      </w:r>
+    </w:p>
+    <w:p>
+      <w:r>
+        <w:rPr>
+          <w:b/>
+        </w:rPr>
+        <w:t>(10 points)</w:t>
+      </w:r>
+      <w:r>
+        <w:t xml:space="preserve">: As a player, I want each customer to be a separate object with its own chance of buying a glass of lemonade, so that how </w:t>
+      </w:r>
       <w:bookmarkStart w:id="0" w:name="_GoBack"/>
+      <w:r>
+        <w:t xml:space="preserve">much </w:t>
+      </w:r>
       <w:bookmarkEnd w:id="0"/>
       <w:r>
-        <w:rPr>
-          <w:b/>
-        </w:rPr>
-        <w:t xml:space="preserve">Out of </w:t>
-      </w:r>
-      <w:r>
-        <w:rPr>
-          <w:b/>
-        </w:rPr>
-        <w:t>9</w:t>
-      </w:r>
-      <w:r>
-        <w:rPr>
-          <w:b/>
-        </w:rPr>
-        <w:t>0</w:t>
-      </w:r>
-      <w:r>
-        <w:rPr>
-          <w:b/>
-        </w:rPr>
-        <w:t xml:space="preserve"> points</w:t>
-      </w:r>
-    </w:p>
-    <w:p>
-      <w:pPr>
-        <w:rPr>
-          <w:b/>
-        </w:rPr>
-      </w:pPr>
-      <w:r>
-        <w:rPr>
-          <w:b/>
-          <w:highlight w:val="yellow"/>
-        </w:rPr>
-        <w:t>User stories:</w:t>
-      </w:r>
-    </w:p>
-    <w:p>
-      <w:r>
-        <w:t>As a developer, if I don’t know what Lemonade Stand game is, I will play the game online for a bit to get familiar with the gameplay.</w:t>
-      </w:r>
-    </w:p>
-    <w:p>
-      <w:r>
-        <w:rPr>
-          <w:b/>
-        </w:rPr>
-        <w:t xml:space="preserve">(5 points): </w:t>
-      </w:r>
-      <w:r>
-        <w:t>As a developer, I want to make good, consistent commits.</w:t>
-      </w:r>
-    </w:p>
-    <w:p>
-      <w:r>
-        <w:rPr>
-          <w:b/>
-        </w:rPr>
-        <w:t>(20 points)</w:t>
-      </w:r>
-      <w:r>
-        <w:t>:</w:t>
-      </w:r>
-      <w:r>
-        <w:t xml:space="preserve"> As a player, I want the basic Lemonade Stand gameplay to be present</w:t>
-      </w:r>
-      <w:r>
-        <w:t>.</w:t>
-      </w:r>
-    </w:p>
-    <w:p>
-      <w:r>
-        <w:rPr>
-          <w:b/>
-        </w:rPr>
-        <w:t>(10 points)</w:t>
-      </w:r>
-      <w:r>
-        <w:t>: As a player, I want a weather system that tells me what the weather condition and temperature is at the beginning of each day.</w:t>
-      </w:r>
-    </w:p>
-    <w:p>
-      <w:r>
-        <w:rPr>
-          <w:b/>
-        </w:rPr>
-        <w:t>(10 points)</w:t>
-      </w:r>
-      <w:r>
-        <w:t xml:space="preserve">: As a player, the price of product as well as weather/temperature should affect demand, so that if the price is too high, sales will decrease, or if the price is too low, sales will increase, etc. </w:t>
-      </w:r>
-    </w:p>
-    <w:p>
-      <w:r>
-        <w:rPr>
-          <w:b/>
-        </w:rPr>
-        <w:t>(10 points)</w:t>
-      </w:r>
-      <w:r>
-        <w:t>: As a player, I want each customer to be a separate object with its own chance of buying a glass of lemonade, so that how much lemonade is purchased and how much a customer is willing to pay will vary from customer to customer.</w:t>
+        <w:t>lemonade is purchased and how much a customer is willing to pay will vary from customer to customer.</w:t>
       </w:r>
     </w:p>
     <w:p>

</xml_diff>

<commit_message>
This is the first version where I reach MVP
</commit_message>
<xml_diff>
--- a/008_LemonadeStand_UserStories.docx
+++ b/008_LemonadeStand_UserStories.docx
@@ -53,129 +53,275 @@
       </w:r>
     </w:p>
     <w:p>
-      <w:r>
-        <w:rPr>
-          <w:b/>
-        </w:rPr>
-        <w:t xml:space="preserve">(5 points): </w:t>
-      </w:r>
-      <w:r>
-        <w:t>As a developer, I want to make good, consistent commits.</w:t>
-      </w:r>
-    </w:p>
-    <w:p>
-      <w:r>
-        <w:rPr>
-          <w:b/>
-        </w:rPr>
-        <w:t>(20 points)</w:t>
-      </w:r>
-      <w:r>
-        <w:t>:</w:t>
-      </w:r>
-      <w:r>
-        <w:t xml:space="preserve"> As a player, I want the basic Lemonade Stand gameplay to be present</w:t>
-      </w:r>
-      <w:r>
+      <w:pPr>
+        <w:rPr>
+          <w:b/>
+          <w:color w:val="70AD47" w:themeColor="accent6"/>
+        </w:rPr>
+      </w:pPr>
+      <w:r>
+        <w:rPr>
+          <w:b/>
+          <w:color w:val="70AD47" w:themeColor="accent6"/>
+        </w:rPr>
+        <w:t>(5 points): As a developer, I want to make good, consistent commits.</w:t>
+      </w:r>
+    </w:p>
+    <w:p>
+      <w:pPr>
+        <w:rPr>
+          <w:b/>
+          <w:color w:val="70AD47" w:themeColor="accent6"/>
+        </w:rPr>
+      </w:pPr>
+      <w:r>
+        <w:rPr>
+          <w:b/>
+          <w:color w:val="70AD47" w:themeColor="accent6"/>
+        </w:rPr>
+        <w:t>(20 points): As a player, I want the basic Lemonade Stand gameplay to be present</w:t>
+      </w:r>
+      <w:r>
+        <w:rPr>
+          <w:b/>
+          <w:color w:val="70AD47" w:themeColor="accent6"/>
+        </w:rPr>
         <w:t>.</w:t>
       </w:r>
     </w:p>
     <w:p>
-      <w:r>
-        <w:rPr>
-          <w:b/>
+      <w:pPr>
+        <w:rPr>
+          <w:b/>
+          <w:color w:val="70AD47" w:themeColor="accent6"/>
+        </w:rPr>
+      </w:pPr>
+      <w:r>
+        <w:rPr>
+          <w:b/>
+          <w:color w:val="70AD47" w:themeColor="accent6"/>
+        </w:rPr>
+        <w:t>(10 points): As a player, I want a weather system that tells me what the weather condition and temperature is at the beginning of each day.</w:t>
+      </w:r>
+    </w:p>
+    <w:p>
+      <w:pPr>
+        <w:rPr>
+          <w:b/>
+          <w:color w:val="70AD47" w:themeColor="accent6"/>
+        </w:rPr>
+      </w:pPr>
+      <w:r>
+        <w:rPr>
+          <w:b/>
+          <w:color w:val="70AD47" w:themeColor="accent6"/>
+        </w:rPr>
+        <w:t xml:space="preserve">(10 points): As a player, the price of product as well as weather/temperature should affect demand, so that if the price is too high, sales will decrease, or if the price is too low, sales will increase, etc. </w:t>
+      </w:r>
+    </w:p>
+    <w:p>
+      <w:pPr>
+        <w:rPr>
+          <w:b/>
+          <w:color w:val="70AD47" w:themeColor="accent6"/>
+        </w:rPr>
+      </w:pPr>
+      <w:r>
+        <w:rPr>
+          <w:b/>
+          <w:color w:val="70AD47" w:themeColor="accent6"/>
+        </w:rPr>
+        <w:t>(10 points): As a player, I want each customer to be a separate object with its own chance of buying a glass of lemonade, so that how much lemonade is purchased and how much a customer is willing to pay will vary from customer to customer.</w:t>
+      </w:r>
+    </w:p>
+    <w:p>
+      <w:pPr>
+        <w:rPr>
+          <w:b/>
+          <w:color w:val="70AD47" w:themeColor="accent6"/>
+        </w:rPr>
+      </w:pPr>
+      <w:r>
+        <w:rPr>
+          <w:b/>
+          <w:color w:val="70AD47" w:themeColor="accent6"/>
+        </w:rPr>
+        <w:t xml:space="preserve">(5 points): As a player, I want the ability to make a recipe for my lemonade, so that I can include x-amount of lemons, x-amount of sugar, and x-amount of ice. </w:t>
+      </w:r>
+    </w:p>
+    <w:p>
+      <w:pPr>
+        <w:rPr>
+          <w:b/>
+          <w:color w:val="70AD47" w:themeColor="accent6"/>
+        </w:rPr>
+      </w:pPr>
+      <w:r>
+        <w:rPr>
+          <w:b/>
+          <w:color w:val="70AD47" w:themeColor="accent6"/>
+        </w:rPr>
+        <w:t>(10 points): As a player, I want my game to be playable for at least seven days.</w:t>
+      </w:r>
+    </w:p>
+    <w:p>
+      <w:r>
+        <w:rPr>
+          <w:b/>
+          <w:bCs/>
         </w:rPr>
         <w:t>(10 points)</w:t>
       </w:r>
       <w:r>
-        <w:t>: As a player, I want a weather system that tells me what the weather condition and temperature is at the beginning of each day.</w:t>
-      </w:r>
-    </w:p>
-    <w:p>
-      <w:r>
-        <w:rPr>
-          <w:b/>
-        </w:rPr>
-        <w:t>(10 points)</w:t>
-      </w:r>
-      <w:r>
-        <w:t xml:space="preserve">: As a </w:t>
-      </w:r>
-      <w:r>
-        <w:rPr>
-          <w:b/>
-          <w:bCs/>
-        </w:rPr>
-        <w:t>player</w:t>
-      </w:r>
-      <w:r>
-        <w:t xml:space="preserve">, the price of product as well as weather/temperature should affect demand, so that if the price is too high, sales will decrease, or if the price is too low, sales will increase, etc. </w:t>
-      </w:r>
-    </w:p>
-    <w:p>
-      <w:r>
-        <w:rPr>
-          <w:b/>
-        </w:rPr>
-        <w:t>(10 points)</w:t>
-      </w:r>
-      <w:r>
-        <w:t xml:space="preserve">: As a player, I want each customer to be a separate object with its own chance of buying a glass of lemonade, so that how </w:t>
+        <w:t>: As a developer, I want to implement the SOLID design principles as well as C# best practices in my project, so that the project is as well-designed as possible.</w:t>
+      </w:r>
+    </w:p>
+    <w:p>
+      <w:r>
+        <w:t xml:space="preserve">Need a better default case in Game class </w:t>
+      </w:r>
+      <w:proofErr w:type="spellStart"/>
+      <w:r>
+        <w:t>SellLemonade</w:t>
+      </w:r>
+      <w:proofErr w:type="spellEnd"/>
+      <w:r>
+        <w:t xml:space="preserve"> method.</w:t>
+      </w:r>
+    </w:p>
+    <w:p>
+      <w:r>
+        <w:rPr>
+          <w:b/>
+        </w:rPr>
+        <w:t>(10 points (5 points each))</w:t>
+      </w:r>
+      <w:r>
+        <w:t xml:space="preserve">: As a developer, I want to pinpoint at least two places where I used one of the SOLID design principles and discuss my reasoning, so that I can properly understand good code design. Minimum of two SOLID design principles must be used. </w:t>
+      </w:r>
+    </w:p>
+    <w:p/>
+    <w:p>
+      <w:r>
+        <w:t xml:space="preserve">Weather class – line 35 </w:t>
+      </w:r>
+    </w:p>
+    <w:p>
+      <w:pPr>
+        <w:rPr>
+          <w:rFonts w:ascii="Consolas" w:hAnsi="Consolas" w:cs="Consolas"/>
+          <w:sz w:val="19"/>
+          <w:szCs w:val="19"/>
+        </w:rPr>
+      </w:pPr>
+      <w:r>
+        <w:rPr>
+          <w:rFonts w:ascii="Consolas" w:hAnsi="Consolas" w:cs="Consolas"/>
+          <w:sz w:val="19"/>
+          <w:szCs w:val="19"/>
+        </w:rPr>
+        <w:t xml:space="preserve">            Below is an example of </w:t>
+      </w:r>
+      <w:r>
+        <w:rPr>
+          <w:rFonts w:ascii="Consolas" w:hAnsi="Consolas" w:cs="Consolas"/>
+          <w:sz w:val="19"/>
+          <w:szCs w:val="19"/>
+        </w:rPr>
+        <w:t xml:space="preserve">Open/Closed </w:t>
+      </w:r>
+      <w:r>
+        <w:rPr>
+          <w:rFonts w:ascii="Consolas" w:hAnsi="Consolas" w:cs="Consolas"/>
+          <w:sz w:val="19"/>
+          <w:szCs w:val="19"/>
+        </w:rPr>
+        <w:t xml:space="preserve">SOLID principle. Instead of hardcoding the number 5 in the </w:t>
+      </w:r>
+      <w:proofErr w:type="spellStart"/>
+      <w:proofErr w:type="gramStart"/>
+      <w:r>
+        <w:rPr>
+          <w:rFonts w:ascii="Consolas" w:hAnsi="Consolas" w:cs="Consolas"/>
+          <w:sz w:val="19"/>
+          <w:szCs w:val="19"/>
+        </w:rPr>
+        <w:t>rnd.Next</w:t>
+      </w:r>
+      <w:proofErr w:type="spellEnd"/>
+      <w:proofErr w:type="gramEnd"/>
+      <w:r>
+        <w:rPr>
+          <w:rFonts w:ascii="Consolas" w:hAnsi="Consolas" w:cs="Consolas"/>
+          <w:sz w:val="19"/>
+          <w:szCs w:val="19"/>
+        </w:rPr>
+        <w:t xml:space="preserve">(0, 5) I used </w:t>
+      </w:r>
+      <w:proofErr w:type="spellStart"/>
+      <w:r>
+        <w:rPr>
+          <w:rFonts w:ascii="Consolas" w:hAnsi="Consolas" w:cs="Consolas"/>
+          <w:sz w:val="19"/>
+          <w:szCs w:val="19"/>
+        </w:rPr>
+        <w:t>weatherConditions.Count</w:t>
+      </w:r>
+      <w:proofErr w:type="spellEnd"/>
+      <w:r>
+        <w:rPr>
+          <w:rFonts w:ascii="Consolas" w:hAnsi="Consolas" w:cs="Consolas"/>
+          <w:sz w:val="19"/>
+          <w:szCs w:val="19"/>
+        </w:rPr>
+        <w:t xml:space="preserve"> so that in the future I can change the number of weather conditions without having to change the code.</w:t>
+      </w:r>
+    </w:p>
+    <w:p>
+      <w:pPr>
+        <w:rPr>
+          <w:rFonts w:ascii="Consolas" w:hAnsi="Consolas" w:cs="Consolas"/>
+          <w:sz w:val="19"/>
+          <w:szCs w:val="19"/>
+        </w:rPr>
+      </w:pPr>
+      <w:r>
+        <w:rPr>
+          <w:rFonts w:ascii="Consolas" w:hAnsi="Consolas" w:cs="Consolas"/>
+          <w:sz w:val="19"/>
+          <w:szCs w:val="19"/>
+        </w:rPr>
+        <w:t>Player Class – line 56</w:t>
+      </w:r>
+    </w:p>
+    <w:p>
+      <w:pPr>
+        <w:rPr>
+          <w:rFonts w:ascii="Consolas" w:hAnsi="Consolas" w:cs="Consolas"/>
+          <w:sz w:val="19"/>
+          <w:szCs w:val="19"/>
+        </w:rPr>
+      </w:pPr>
+      <w:r>
+        <w:rPr>
+          <w:rFonts w:ascii="Consolas" w:hAnsi="Consolas" w:cs="Consolas"/>
+          <w:sz w:val="19"/>
+          <w:szCs w:val="19"/>
+        </w:rPr>
+        <w:tab/>
       </w:r>
       <w:bookmarkStart w:id="0" w:name="_GoBack"/>
       <w:r>
-        <w:t xml:space="preserve">much </w:t>
-      </w:r>
-      <w:bookmarkEnd w:id="0"/>
-      <w:r>
-        <w:t>lemonade is purchased and how much a customer is willing to pay will vary from customer to customer.</w:t>
-      </w:r>
-    </w:p>
-    <w:p>
-      <w:r>
-        <w:rPr>
-          <w:b/>
-        </w:rPr>
-        <w:t>(5 points)</w:t>
-      </w:r>
-      <w:r>
-        <w:t xml:space="preserve">: As a player, I want the ability to make a recipe for my lemonade, so that I can include x-amount of lemons, x-amount of sugar, and x-amount of ice. </w:t>
-      </w:r>
-    </w:p>
-    <w:p>
-      <w:r>
-        <w:rPr>
-          <w:b/>
-        </w:rPr>
-        <w:t>(10 points)</w:t>
-      </w:r>
-      <w:r>
-        <w:t>: As a player, I want my game to be playable for at least seven days.</w:t>
-      </w:r>
-    </w:p>
-    <w:p>
-      <w:r>
-        <w:rPr>
-          <w:b/>
-          <w:bCs/>
-        </w:rPr>
-        <w:t>(10 points)</w:t>
-      </w:r>
-      <w:r>
-        <w:t>: As a developer, I want to implement the SOLID design principles as well as C# best practices in my project, so that the project is as well-designed as possible.</w:t>
-      </w:r>
-    </w:p>
-    <w:p>
-      <w:r>
-        <w:rPr>
-          <w:b/>
-        </w:rPr>
-        <w:t>(10 points (5 points each))</w:t>
-      </w:r>
-      <w:r>
-        <w:t xml:space="preserve">: As a developer, I want to pinpoint at least two places where I used one of the SOLID design principles and discuss my reasoning, so that I can properly understand good code design. Minimum of two SOLID design principles must be used. </w:t>
-      </w:r>
-    </w:p>
+        <w:rPr>
+          <w:rFonts w:ascii="Consolas" w:hAnsi="Consolas" w:cs="Consolas"/>
+          <w:sz w:val="19"/>
+          <w:szCs w:val="19"/>
+        </w:rPr>
+        <w:t>This is an example of the Single Responsibility SOLID principle. I isolated the single act of getting a player’s name in its own function.</w:t>
+      </w:r>
+    </w:p>
+    <w:bookmarkEnd w:id="0"/>
+    <w:p/>
     <w:p>
       <w:pPr>
         <w:rPr>
@@ -202,6 +348,7 @@
     </w:p>
     <w:p>
       <w:r>
+        <w:lastRenderedPageBreak/>
         <w:t>Customer</w:t>
       </w:r>
     </w:p>
@@ -370,6 +517,7 @@
     <w:lsdException w:name="HTML Sample" w:semiHidden="1" w:unhideWhenUsed="1"/>
     <w:lsdException w:name="HTML Typewriter" w:semiHidden="1" w:unhideWhenUsed="1"/>
     <w:lsdException w:name="HTML Variable" w:semiHidden="1" w:unhideWhenUsed="1"/>
+    <w:lsdException w:name="Normal Table" w:semiHidden="1" w:unhideWhenUsed="1"/>
     <w:lsdException w:name="annotation subject" w:semiHidden="1" w:unhideWhenUsed="1"/>
     <w:lsdException w:name="No List" w:semiHidden="1" w:unhideWhenUsed="1"/>
     <w:lsdException w:name="Outline List 1" w:semiHidden="1" w:unhideWhenUsed="1"/>
@@ -416,8 +564,10 @@
     <w:lsdException w:name="Table Subtle 2" w:semiHidden="1" w:unhideWhenUsed="1"/>
     <w:lsdException w:name="Table Web 1" w:semiHidden="1" w:unhideWhenUsed="1"/>
     <w:lsdException w:name="Table Web 2" w:semiHidden="1" w:unhideWhenUsed="1"/>
+    <w:lsdException w:name="Table Web 3" w:semiHidden="1" w:unhideWhenUsed="1"/>
     <w:lsdException w:name="Balloon Text" w:semiHidden="1" w:unhideWhenUsed="1"/>
     <w:lsdException w:name="Table Grid" w:uiPriority="39"/>
+    <w:lsdException w:name="Table Theme" w:semiHidden="1" w:unhideWhenUsed="1"/>
     <w:lsdException w:name="Placeholder Text" w:semiHidden="1"/>
     <w:lsdException w:name="No Spacing" w:uiPriority="1" w:qFormat="1"/>
     <w:lsdException w:name="Light Shading" w:uiPriority="60"/>

</xml_diff>